<commit_message>
After Share% issue_Something went wrong issue
</commit_message>
<xml_diff>
--- a/Custom Reports/REPOSITORY/Customer Statement/Standard Statement.docx
+++ b/Custom Reports/REPOSITORY/Customer Statement/Standard Statement.docx
@@ -103,7 +103,6 @@
                                 <w:szCs w:val="16"/>
                               </w:rPr>
                             </w:pPr>
-                            <w:proofErr w:type="spellStart"/>
                             <w:r>
                               <w:rPr>
                                 <w:rFonts w:ascii="Segoe UI" w:hAnsi="Segoe UI" w:cs="Segoe UI"/>
@@ -112,7 +111,6 @@
                               </w:rPr>
                               <w:t>DocDateCaption</w:t>
                             </w:r>
-                            <w:proofErr w:type="spellEnd"/>
                           </w:p>
                         </w:tc>
                       </w:sdtContent>
@@ -161,7 +159,6 @@
                                 <w:szCs w:val="16"/>
                               </w:rPr>
                             </w:pPr>
-                            <w:proofErr w:type="spellStart"/>
                             <w:r>
                               <w:rPr>
                                 <w:rFonts w:ascii="Segoe UI" w:hAnsi="Segoe UI" w:cs="Segoe UI"/>
@@ -170,7 +167,6 @@
                               </w:rPr>
                               <w:t>TodayFormatted</w:t>
                             </w:r>
-                            <w:proofErr w:type="spellEnd"/>
                           </w:p>
                         </w:tc>
                       </w:sdtContent>
@@ -207,7 +203,6 @@
                                 <w:szCs w:val="16"/>
                               </w:rPr>
                             </w:pPr>
-                            <w:proofErr w:type="spellStart"/>
                             <w:r>
                               <w:rPr>
                                 <w:rFonts w:ascii="Segoe UI" w:hAnsi="Segoe UI" w:cs="Segoe UI"/>
@@ -216,7 +211,6 @@
                               </w:rPr>
                               <w:t>StatementCaption</w:t>
                             </w:r>
-                            <w:proofErr w:type="spellEnd"/>
                           </w:p>
                         </w:tc>
                       </w:sdtContent>
@@ -265,7 +259,6 @@
                                 <w:szCs w:val="16"/>
                               </w:rPr>
                             </w:pPr>
-                            <w:proofErr w:type="spellStart"/>
                             <w:r>
                               <w:rPr>
                                 <w:rFonts w:ascii="Segoe UI" w:hAnsi="Segoe UI" w:cs="Segoe UI"/>
@@ -274,7 +267,6 @@
                               </w:rPr>
                               <w:t>LastStatmntNo_Cust</w:t>
                             </w:r>
-                            <w:proofErr w:type="spellEnd"/>
                           </w:p>
                         </w:tc>
                       </w:sdtContent>
@@ -311,7 +303,6 @@
                                 <w:szCs w:val="16"/>
                               </w:rPr>
                             </w:pPr>
-                            <w:proofErr w:type="spellStart"/>
                             <w:r>
                               <w:rPr>
                                 <w:rFonts w:ascii="Segoe UI" w:hAnsi="Segoe UI" w:cs="Segoe UI"/>
@@ -320,7 +311,6 @@
                               </w:rPr>
                               <w:t>StartDateCaption</w:t>
                             </w:r>
-                            <w:proofErr w:type="spellEnd"/>
                           </w:p>
                         </w:tc>
                       </w:sdtContent>
@@ -413,7 +403,6 @@
                                 <w:szCs w:val="16"/>
                               </w:rPr>
                             </w:pPr>
-                            <w:proofErr w:type="spellStart"/>
                             <w:r>
                               <w:rPr>
                                 <w:rFonts w:ascii="Segoe UI" w:hAnsi="Segoe UI" w:cs="Segoe UI"/>
@@ -422,7 +411,6 @@
                               </w:rPr>
                               <w:t>EndDateCaption</w:t>
                             </w:r>
-                            <w:proofErr w:type="spellEnd"/>
                           </w:p>
                         </w:tc>
                       </w:sdtContent>
@@ -471,7 +459,6 @@
                                 <w:szCs w:val="16"/>
                               </w:rPr>
                             </w:pPr>
-                            <w:proofErr w:type="spellStart"/>
                             <w:r>
                               <w:rPr>
                                 <w:rFonts w:ascii="Segoe UI" w:hAnsi="Segoe UI" w:cs="Segoe UI"/>
@@ -480,7 +467,6 @@
                               </w:rPr>
                               <w:t>EndDate</w:t>
                             </w:r>
-                            <w:proofErr w:type="spellEnd"/>
                           </w:p>
                         </w:tc>
                       </w:sdtContent>
@@ -1066,7 +1052,6 @@
                           </w:sdtPr>
                           <w:sdtEndPr/>
                           <w:sdtContent>
-                            <w:proofErr w:type="spellStart"/>
                             <w:r>
                               <w:rPr>
                                 <w:rFonts w:ascii="Segoe UI" w:hAnsi="Segoe UI" w:cs="Segoe UI"/>
@@ -1075,7 +1060,6 @@
                               </w:rPr>
                               <w:t>PhoneNo_CompanyInfoCaption</w:t>
                             </w:r>
-                            <w:proofErr w:type="spellEnd"/>
                           </w:sdtContent>
                         </w:sdt>
                         <w:r>
@@ -1104,7 +1088,6 @@
                           </w:sdtPr>
                           <w:sdtEndPr/>
                           <w:sdtContent>
-                            <w:proofErr w:type="spellStart"/>
                             <w:r>
                               <w:rPr>
                                 <w:rFonts w:ascii="Segoe UI" w:hAnsi="Segoe UI" w:cs="Segoe UI"/>
@@ -1113,7 +1096,6 @@
                               </w:rPr>
                               <w:t>PhoneNo_CompanyInfo</w:t>
                             </w:r>
-                            <w:proofErr w:type="spellEnd"/>
                           </w:sdtContent>
                         </w:sdt>
                       </w:p>
@@ -1151,14 +1133,14 @@
                     <w:gridCol w:w="1046"/>
                     <w:gridCol w:w="740"/>
                     <w:gridCol w:w="588"/>
+                    <w:gridCol w:w="1260"/>
                     <w:gridCol w:w="1080"/>
-                    <w:gridCol w:w="990"/>
-                    <w:gridCol w:w="866"/>
-                    <w:gridCol w:w="34"/>
+                    <w:gridCol w:w="900"/>
                     <w:gridCol w:w="1170"/>
-                    <w:gridCol w:w="486"/>
-                    <w:gridCol w:w="684"/>
-                    <w:gridCol w:w="1530"/>
+                    <w:gridCol w:w="216"/>
+                    <w:gridCol w:w="864"/>
+                    <w:gridCol w:w="90"/>
+                    <w:gridCol w:w="1260"/>
                     <w:gridCol w:w="1530"/>
                     <w:gridCol w:w="1440"/>
                     <w:gridCol w:w="1260"/>
@@ -1202,7 +1184,6 @@
                                 <w:szCs w:val="18"/>
                               </w:rPr>
                             </w:pPr>
-                            <w:proofErr w:type="spellStart"/>
                             <w:r>
                               <w:rPr>
                                 <w:rFonts w:ascii="Segoe UI" w:hAnsi="Segoe UI" w:cs="Segoe UI"/>
@@ -1211,7 +1192,6 @@
                               </w:rPr>
                               <w:t>PostDate_DtldCustLedgEntriesCaption</w:t>
                             </w:r>
-                            <w:proofErr w:type="spellEnd"/>
                           </w:p>
                         </w:tc>
                       </w:sdtContent>
@@ -1248,7 +1228,6 @@
                                 <w:szCs w:val="18"/>
                               </w:rPr>
                             </w:pPr>
-                            <w:proofErr w:type="spellStart"/>
                             <w:r>
                               <w:rPr>
                                 <w:rFonts w:ascii="Segoe UI" w:hAnsi="Segoe UI" w:cs="Segoe UI"/>
@@ -1257,7 +1236,6 @@
                               </w:rPr>
                               <w:t>DocNo_DtldCustLedgEntriesCaption</w:t>
                             </w:r>
-                            <w:proofErr w:type="spellEnd"/>
                           </w:p>
                         </w:tc>
                       </w:sdtContent>
@@ -1309,7 +1287,7 @@
                     </w:sdt>
                     <w:tc>
                       <w:tcPr>
-                        <w:tcW w:w="1080" w:type="dxa"/>
+                        <w:tcW w:w="1260" w:type="dxa"/>
                       </w:tcPr>
                       <w:p>
                         <w:pPr>
@@ -1333,7 +1311,7 @@
                     </w:tc>
                     <w:tc>
                       <w:tcPr>
-                        <w:tcW w:w="990" w:type="dxa"/>
+                        <w:tcW w:w="1080" w:type="dxa"/>
                       </w:tcPr>
                       <w:p>
                         <w:pPr>
@@ -1351,24 +1329,29 @@
                             <w:sz w:val="18"/>
                             <w:szCs w:val="18"/>
                           </w:rPr>
-                          <w:t xml:space="preserve">Project </w:t>
+                          <w:t>Project Ref</w:t>
                         </w:r>
-                        <w:proofErr w:type="spellStart"/>
                         <w:r>
                           <w:rPr>
                             <w:rFonts w:ascii="Segoe UI" w:hAnsi="Segoe UI" w:cs="Segoe UI"/>
                             <w:sz w:val="18"/>
                             <w:szCs w:val="18"/>
                           </w:rPr>
-                          <w:t>Refrence</w:t>
+                          <w:t>e</w:t>
                         </w:r>
-                        <w:proofErr w:type="spellEnd"/>
+                        <w:r>
+                          <w:rPr>
+                            <w:rFonts w:ascii="Segoe UI" w:hAnsi="Segoe UI" w:cs="Segoe UI"/>
+                            <w:sz w:val="18"/>
+                            <w:szCs w:val="18"/>
+                          </w:rPr>
+                          <w:t>rence</w:t>
+                        </w:r>
                       </w:p>
                     </w:tc>
                     <w:tc>
                       <w:tcPr>
                         <w:tcW w:w="900" w:type="dxa"/>
-                        <w:gridSpan w:val="2"/>
                       </w:tcPr>
                       <w:p>
                         <w:pPr>
@@ -1380,7 +1363,6 @@
                             <w:szCs w:val="18"/>
                           </w:rPr>
                         </w:pPr>
-                        <w:proofErr w:type="gramStart"/>
                         <w:r>
                           <w:rPr>
                             <w:rFonts w:ascii="Segoe UI" w:hAnsi="Segoe UI" w:cs="Segoe UI"/>
@@ -1389,7 +1371,6 @@
                           </w:rPr>
                           <w:t>Sales Person</w:t>
                         </w:r>
-                        <w:proofErr w:type="gramEnd"/>
                       </w:p>
                     </w:tc>
                     <w:tc>
@@ -1414,22 +1395,16 @@
                             <w:sz w:val="18"/>
                             <w:szCs w:val="18"/>
                           </w:rPr>
-                          <w:t>O</w:t>
+                          <w:t>LPO Reference</w:t>
                         </w:r>
-                        <w:r>
-                          <w:rPr>
-                            <w:rFonts w:ascii="Segoe UI" w:hAnsi="Segoe UI" w:cs="Segoe UI"/>
-                            <w:sz w:val="18"/>
-                            <w:szCs w:val="18"/>
-                          </w:rPr>
-                          <w:t>PP. Code</w:t>
-                        </w:r>
+                        <w:bookmarkStart w:id="0" w:name="_GoBack"/>
+                        <w:bookmarkEnd w:id="0"/>
                       </w:p>
                     </w:tc>
                     <w:tc>
                       <w:tcPr>
                         <w:tcW w:w="1170" w:type="dxa"/>
-                        <w:gridSpan w:val="2"/>
+                        <w:gridSpan w:val="3"/>
                       </w:tcPr>
                       <w:p>
                         <w:pPr>
@@ -1454,7 +1429,7 @@
                     </w:tc>
                     <w:tc>
                       <w:tcPr>
-                        <w:tcW w:w="1530" w:type="dxa"/>
+                        <w:tcW w:w="1260" w:type="dxa"/>
                       </w:tcPr>
                       <w:p>
                         <w:pPr>
@@ -1472,7 +1447,7 @@
                             <w:sz w:val="18"/>
                             <w:szCs w:val="18"/>
                           </w:rPr>
-                          <w:t>Narration</w:t>
+                          <w:t>Sales Order No.</w:t>
                         </w:r>
                       </w:p>
                     </w:tc>
@@ -1640,7 +1615,6 @@
                                 <w:szCs w:val="18"/>
                               </w:rPr>
                             </w:pPr>
-                            <w:proofErr w:type="spellStart"/>
                             <w:r>
                               <w:rPr>
                                 <w:rFonts w:ascii="Segoe UI" w:hAnsi="Segoe UI" w:cs="Segoe UI"/>
@@ -1649,7 +1623,6 @@
                               </w:rPr>
                               <w:t>CustBalanceCaption</w:t>
                             </w:r>
-                            <w:proofErr w:type="spellEnd"/>
                           </w:p>
                         </w:tc>
                       </w:sdtContent>
@@ -1778,7 +1751,7 @@
                             </w:tc>
                             <w:tc>
                               <w:tcPr>
-                                <w:tcW w:w="1668" w:type="dxa"/>
+                                <w:tcW w:w="1848" w:type="dxa"/>
                                 <w:gridSpan w:val="2"/>
                               </w:tcPr>
                               <w:p>
@@ -1795,8 +1768,8 @@
                             </w:tc>
                             <w:tc>
                               <w:tcPr>
-                                <w:tcW w:w="1890" w:type="dxa"/>
-                                <w:gridSpan w:val="3"/>
+                                <w:tcW w:w="1980" w:type="dxa"/>
+                                <w:gridSpan w:val="2"/>
                               </w:tcPr>
                               <w:p>
                                 <w:pPr>
@@ -1825,7 +1798,7 @@
                             </w:tc>
                             <w:tc>
                               <w:tcPr>
-                                <w:tcW w:w="1170" w:type="dxa"/>
+                                <w:tcW w:w="1080" w:type="dxa"/>
                                 <w:gridSpan w:val="2"/>
                               </w:tcPr>
                               <w:p>
@@ -1850,19 +1823,17 @@
                               <w:sdtContent>
                                 <w:tc>
                                   <w:tcPr>
-                                    <w:tcW w:w="7121" w:type="dxa"/>
-                                    <w:gridSpan w:val="5"/>
+                                    <w:tcW w:w="6941" w:type="dxa"/>
+                                    <w:gridSpan w:val="6"/>
                                   </w:tcPr>
                                   <w:p>
                                     <w:pPr>
                                       <w:pStyle w:val="NoSpacing-right"/>
                                       <w:cnfStyle w:val="000000100000" w:firstRow="0" w:lastRow="0" w:firstColumn="0" w:lastColumn="0" w:oddVBand="0" w:evenVBand="0" w:oddHBand="1" w:evenHBand="0" w:firstRowFirstColumn="0" w:firstRowLastColumn="0" w:lastRowFirstColumn="0" w:lastRowLastColumn="0"/>
                                     </w:pPr>
-                                    <w:proofErr w:type="spellStart"/>
                                     <w:r>
                                       <w:t>StartBalance</w:t>
                                     </w:r>
-                                    <w:proofErr w:type="spellEnd"/>
                                   </w:p>
                                 </w:tc>
                               </w:sdtContent>
@@ -1941,7 +1912,6 @@
                                                 <w:szCs w:val="18"/>
                                               </w:rPr>
                                             </w:pPr>
-                                            <w:proofErr w:type="spellStart"/>
                                             <w:r>
                                               <w:rPr>
                                                 <w:rFonts w:ascii="Segoe UI" w:hAnsi="Segoe UI" w:cs="Segoe UI"/>
@@ -1951,7 +1921,6 @@
                                               </w:rPr>
                                               <w:t>PostDate_DtldCustLedgEntries</w:t>
                                             </w:r>
-                                            <w:proofErr w:type="spellEnd"/>
                                           </w:p>
                                         </w:tc>
                                       </w:sdtContent>
@@ -1988,7 +1957,6 @@
                                                 <w:szCs w:val="18"/>
                                               </w:rPr>
                                             </w:pPr>
-                                            <w:proofErr w:type="spellStart"/>
                                             <w:r>
                                               <w:rPr>
                                                 <w:rFonts w:ascii="Segoe UI" w:hAnsi="Segoe UI" w:cs="Segoe UI"/>
@@ -1997,7 +1965,6 @@
                                               </w:rPr>
                                               <w:t>DocNo_DtldCustLedgEntries</w:t>
                                             </w:r>
-                                            <w:proofErr w:type="spellEnd"/>
                                           </w:p>
                                         </w:tc>
                                       </w:sdtContent>
@@ -2067,7 +2034,7 @@
                                       <w:sdtContent>
                                         <w:tc>
                                           <w:tcPr>
-                                            <w:tcW w:w="1080" w:type="dxa"/>
+                                            <w:tcW w:w="1260" w:type="dxa"/>
                                           </w:tcPr>
                                           <w:p>
                                             <w:pPr>
@@ -2079,7 +2046,6 @@
                                                 <w:szCs w:val="18"/>
                                               </w:rPr>
                                             </w:pPr>
-                                            <w:proofErr w:type="spellStart"/>
                                             <w:r>
                                               <w:rPr>
                                                 <w:rFonts w:ascii="Segoe UI" w:hAnsi="Segoe UI" w:cs="Segoe UI"/>
@@ -2088,7 +2054,6 @@
                                               </w:rPr>
                                               <w:t>ProjectName</w:t>
                                             </w:r>
-                                            <w:proofErr w:type="spellEnd"/>
                                           </w:p>
                                         </w:tc>
                                       </w:sdtContent>
@@ -2113,7 +2078,7 @@
                                       <w:sdtContent>
                                         <w:tc>
                                           <w:tcPr>
-                                            <w:tcW w:w="990" w:type="dxa"/>
+                                            <w:tcW w:w="1080" w:type="dxa"/>
                                           </w:tcPr>
                                           <w:p>
                                             <w:pPr>
@@ -2125,7 +2090,6 @@
                                                 <w:szCs w:val="18"/>
                                               </w:rPr>
                                             </w:pPr>
-                                            <w:proofErr w:type="spellStart"/>
                                             <w:r>
                                               <w:rPr>
                                                 <w:rFonts w:ascii="Segoe UI" w:hAnsi="Segoe UI" w:cs="Segoe UI"/>
@@ -2134,7 +2098,6 @@
                                               </w:rPr>
                                               <w:t>ProjectReference</w:t>
                                             </w:r>
-                                            <w:proofErr w:type="spellEnd"/>
                                           </w:p>
                                         </w:tc>
                                       </w:sdtContent>
@@ -2160,7 +2123,6 @@
                                         <w:tc>
                                           <w:tcPr>
                                             <w:tcW w:w="900" w:type="dxa"/>
-                                            <w:gridSpan w:val="2"/>
                                           </w:tcPr>
                                           <w:p>
                                             <w:pPr>
@@ -2172,7 +2134,6 @@
                                                 <w:szCs w:val="18"/>
                                               </w:rPr>
                                             </w:pPr>
-                                            <w:proofErr w:type="spellStart"/>
                                             <w:r>
                                               <w:rPr>
                                                 <w:rFonts w:ascii="Segoe UI" w:hAnsi="Segoe UI" w:cs="Segoe UI"/>
@@ -2181,7 +2142,6 @@
                                               </w:rPr>
                                               <w:t>SalesPerson</w:t>
                                             </w:r>
-                                            <w:proofErr w:type="spellEnd"/>
                                           </w:p>
                                         </w:tc>
                                       </w:sdtContent>
@@ -2218,7 +2178,6 @@
                                                 <w:szCs w:val="18"/>
                                               </w:rPr>
                                             </w:pPr>
-                                            <w:proofErr w:type="spellStart"/>
                                             <w:r>
                                               <w:rPr>
                                                 <w:rFonts w:ascii="Segoe UI" w:hAnsi="Segoe UI" w:cs="Segoe UI"/>
@@ -2227,7 +2186,6 @@
                                               </w:rPr>
                                               <w:t>OpportunityNo</w:t>
                                             </w:r>
-                                            <w:proofErr w:type="spellEnd"/>
                                           </w:p>
                                         </w:tc>
                                       </w:sdtContent>
@@ -2252,54 +2210,8 @@
                                       <w:sdtContent>
                                         <w:tc>
                                           <w:tcPr>
-                                            <w:tcW w:w="1170" w:type="dxa"/>
+                                            <w:tcW w:w="1080" w:type="dxa"/>
                                             <w:gridSpan w:val="2"/>
-                                          </w:tcPr>
-                                          <w:p>
-                                            <w:pPr>
-                                              <w:pStyle w:val="NoSpacing"/>
-                                              <w:cnfStyle w:val="000000000000" w:firstRow="0" w:lastRow="0" w:firstColumn="0" w:lastColumn="0" w:oddVBand="0" w:evenVBand="0" w:oddHBand="0" w:evenHBand="0" w:firstRowFirstColumn="0" w:firstRowLastColumn="0" w:lastRowFirstColumn="0" w:lastRowLastColumn="0"/>
-                                              <w:rPr>
-                                                <w:rFonts w:ascii="Segoe UI" w:hAnsi="Segoe UI" w:cs="Segoe UI"/>
-                                                <w:sz w:val="18"/>
-                                                <w:szCs w:val="18"/>
-                                              </w:rPr>
-                                            </w:pPr>
-                                            <w:proofErr w:type="spellStart"/>
-                                            <w:r>
-                                              <w:rPr>
-                                                <w:rFonts w:ascii="Segoe UI" w:hAnsi="Segoe UI" w:cs="Segoe UI"/>
-                                                <w:sz w:val="18"/>
-                                                <w:szCs w:val="18"/>
-                                              </w:rPr>
-                                              <w:t>ExtDocNo</w:t>
-                                            </w:r>
-                                            <w:proofErr w:type="spellEnd"/>
-                                          </w:p>
-                                        </w:tc>
-                                      </w:sdtContent>
-                                    </w:sdt>
-                                    <w:sdt>
-                                      <w:sdtPr>
-                                        <w:rPr>
-                                          <w:rFonts w:ascii="Segoe UI" w:hAnsi="Segoe UI" w:cs="Segoe UI"/>
-                                          <w:sz w:val="18"/>
-                                          <w:szCs w:val="18"/>
-                                        </w:rPr>
-                                        <w:alias w:val="#Nav: /Customer/Integer/CurrencyLoop/CustLedgEntryHdr/DtldCustLedgEntries/Narration"/>
-                                        <w:tag w:val="#Nav: Standard Statement HL/50104"/>
-                                        <w:id w:val="-1652057153"/>
-                                        <w:placeholder>
-                                          <w:docPart w:val="DefaultPlaceholder_-1854013440"/>
-                                        </w:placeholder>
-                                        <w:dataBinding w:prefixMappings="xmlns:ns0='urn:microsoft-dynamics-nav/reports/Standard Statement HL/50104/'" w:xpath="/ns0:NavWordReportXmlPart[1]/ns0:Customer[1]/ns0:Integer[1]/ns0:CurrencyLoop[1]/ns0:CustLedgEntryHdr[1]/ns0:DtldCustLedgEntries[1]/ns0:Narration[1]" w:storeItemID="{3A2A0A4B-0EF1-4F85-A919-C89DBBF431F2}"/>
-                                        <w:text/>
-                                      </w:sdtPr>
-                                      <w:sdtEndPr/>
-                                      <w:sdtContent>
-                                        <w:tc>
-                                          <w:tcPr>
-                                            <w:tcW w:w="1530" w:type="dxa"/>
                                           </w:tcPr>
                                           <w:p>
                                             <w:pPr>
@@ -2317,7 +2229,52 @@
                                                 <w:sz w:val="18"/>
                                                 <w:szCs w:val="18"/>
                                               </w:rPr>
-                                              <w:t>Narration</w:t>
+                                              <w:t>ExtDocNo</w:t>
+                                            </w:r>
+                                          </w:p>
+                                        </w:tc>
+                                      </w:sdtContent>
+                                    </w:sdt>
+                                    <w:sdt>
+                                      <w:sdtPr>
+                                        <w:rPr>
+                                          <w:rFonts w:ascii="Segoe UI" w:hAnsi="Segoe UI" w:cs="Segoe UI"/>
+                                          <w:sz w:val="18"/>
+                                          <w:szCs w:val="18"/>
+                                        </w:rPr>
+                                        <w:alias w:val="#Nav: /Customer/Integer/CurrencyLoop/CustLedgEntryHdr/DtldCustLedgEntries/SoNo"/>
+                                        <w:tag w:val="#Nav: Standard Statement HL/50104"/>
+                                        <w:id w:val="1268659277"/>
+                                        <w:placeholder>
+                                          <w:docPart w:val="DefaultPlaceholder_-1854013440"/>
+                                        </w:placeholder>
+                                        <w:dataBinding w:prefixMappings="xmlns:ns0='urn:microsoft-dynamics-nav/reports/Standard Statement HL/50104/'" w:xpath="/ns0:NavWordReportXmlPart[1]/ns0:Customer[1]/ns0:Integer[1]/ns0:CurrencyLoop[1]/ns0:CustLedgEntryHdr[1]/ns0:DtldCustLedgEntries[1]/ns0:SoNo[1]" w:storeItemID="{3A2A0A4B-0EF1-4F85-A919-C89DBBF431F2}"/>
+                                        <w:text/>
+                                      </w:sdtPr>
+                                      <w:sdtEndPr/>
+                                      <w:sdtContent>
+                                        <w:tc>
+                                          <w:tcPr>
+                                            <w:tcW w:w="1350" w:type="dxa"/>
+                                            <w:gridSpan w:val="2"/>
+                                          </w:tcPr>
+                                          <w:p>
+                                            <w:pPr>
+                                              <w:pStyle w:val="NoSpacing"/>
+                                              <w:cnfStyle w:val="000000000000" w:firstRow="0" w:lastRow="0" w:firstColumn="0" w:lastColumn="0" w:oddVBand="0" w:evenVBand="0" w:oddHBand="0" w:evenHBand="0" w:firstRowFirstColumn="0" w:firstRowLastColumn="0" w:lastRowFirstColumn="0" w:lastRowLastColumn="0"/>
+                                              <w:rPr>
+                                                <w:rFonts w:ascii="Segoe UI" w:hAnsi="Segoe UI" w:cs="Segoe UI"/>
+                                                <w:sz w:val="18"/>
+                                                <w:szCs w:val="18"/>
+                                              </w:rPr>
+                                            </w:pPr>
+                                            <w:r>
+                                              <w:rPr>
+                                                <w:rFonts w:ascii="Segoe UI" w:hAnsi="Segoe UI" w:cs="Segoe UI"/>
+                                                <w:sz w:val="18"/>
+                                                <w:szCs w:val="18"/>
+                                              </w:rPr>
+                                              <w:t>SoNo</w:t>
                                             </w:r>
                                           </w:p>
                                         </w:tc>
@@ -2355,7 +2312,6 @@
                                                 <w:szCs w:val="18"/>
                                               </w:rPr>
                                             </w:pPr>
-                                            <w:proofErr w:type="spellStart"/>
                                             <w:r>
                                               <w:rPr>
                                                 <w:rFonts w:ascii="Segoe UI" w:hAnsi="Segoe UI" w:cs="Segoe UI"/>
@@ -2364,7 +2320,6 @@
                                               </w:rPr>
                                               <w:t>DueDate_DtldCustLedgEntries</w:t>
                                             </w:r>
-                                            <w:proofErr w:type="spellEnd"/>
                                           </w:p>
                                         </w:tc>
                                       </w:sdtContent>
@@ -2401,7 +2356,6 @@
                                                 <w:szCs w:val="18"/>
                                               </w:rPr>
                                             </w:pPr>
-                                            <w:proofErr w:type="spellStart"/>
                                             <w:r>
                                               <w:rPr>
                                                 <w:rFonts w:ascii="Segoe UI" w:hAnsi="Segoe UI" w:cs="Segoe UI"/>
@@ -2410,7 +2364,6 @@
                                               </w:rPr>
                                               <w:t>Amt_DtldCustLedgEntries</w:t>
                                             </w:r>
-                                            <w:proofErr w:type="spellEnd"/>
                                           </w:p>
                                         </w:tc>
                                       </w:sdtContent>
@@ -2447,7 +2400,6 @@
                                                 <w:szCs w:val="18"/>
                                               </w:rPr>
                                             </w:pPr>
-                                            <w:proofErr w:type="spellStart"/>
                                             <w:r>
                                               <w:rPr>
                                                 <w:rFonts w:ascii="Segoe UI" w:hAnsi="Segoe UI" w:cs="Segoe UI"/>
@@ -2456,7 +2408,6 @@
                                               </w:rPr>
                                               <w:t>RemainAmt_DtldCustLedgEntries</w:t>
                                             </w:r>
-                                            <w:proofErr w:type="spellEnd"/>
                                           </w:p>
                                         </w:tc>
                                       </w:sdtContent>
@@ -2493,7 +2444,6 @@
                                                 <w:szCs w:val="18"/>
                                               </w:rPr>
                                             </w:pPr>
-                                            <w:proofErr w:type="spellStart"/>
                                             <w:r>
                                               <w:rPr>
                                                 <w:rFonts w:ascii="Segoe UI" w:hAnsi="Segoe UI" w:cs="Segoe UI"/>
@@ -2502,7 +2452,6 @@
                                               </w:rPr>
                                               <w:t>CustBalance</w:t>
                                             </w:r>
-                                            <w:proofErr w:type="spellEnd"/>
                                           </w:p>
                                         </w:tc>
                                       </w:sdtContent>
@@ -2567,7 +2516,7 @@
                             </w:tc>
                             <w:tc>
                               <w:tcPr>
-                                <w:tcW w:w="1668" w:type="dxa"/>
+                                <w:tcW w:w="1848" w:type="dxa"/>
                                 <w:gridSpan w:val="2"/>
                               </w:tcPr>
                               <w:p>
@@ -2584,7 +2533,7 @@
                             </w:tc>
                             <w:tc>
                               <w:tcPr>
-                                <w:tcW w:w="1856" w:type="dxa"/>
+                                <w:tcW w:w="1980" w:type="dxa"/>
                                 <w:gridSpan w:val="2"/>
                               </w:tcPr>
                               <w:p>
@@ -2601,8 +2550,8 @@
                             </w:tc>
                             <w:tc>
                               <w:tcPr>
-                                <w:tcW w:w="1690" w:type="dxa"/>
-                                <w:gridSpan w:val="3"/>
+                                <w:tcW w:w="1386" w:type="dxa"/>
+                                <w:gridSpan w:val="2"/>
                               </w:tcPr>
                               <w:p>
                                 <w:pPr>
@@ -2619,7 +2568,7 @@
                             <w:tc>
                               <w:tcPr>
                                 <w:tcW w:w="3744" w:type="dxa"/>
-                                <w:gridSpan w:val="3"/>
+                                <w:gridSpan w:val="4"/>
                               </w:tcPr>
                               <w:p>
                                 <w:pPr>
@@ -2755,7 +2704,6 @@
                                         <w:szCs w:val="18"/>
                                       </w:rPr>
                                     </w:pPr>
-                                    <w:proofErr w:type="spellStart"/>
                                     <w:r>
                                       <w:rPr>
                                         <w:rFonts w:ascii="Segoe UI" w:hAnsi="Segoe UI" w:cs="Segoe UI"/>
@@ -2765,7 +2713,6 @@
                                       </w:rPr>
                                       <w:t>CustBalance_CustLedgEntryHdrFooter</w:t>
                                     </w:r>
-                                    <w:proofErr w:type="spellEnd"/>
                                   </w:p>
                                 </w:tc>
                               </w:sdtContent>
@@ -2787,7 +2734,7 @@
                 <w:tbl>
                   <w:tblPr>
                     <w:tblStyle w:val="ListTable4-Accent1"/>
-                    <w:tblW w:w="15913" w:type="dxa"/>
+                    <w:tblW w:w="16093" w:type="dxa"/>
                     <w:tblInd w:w="-1400" w:type="dxa"/>
                     <w:tblLayout w:type="fixed"/>
                     <w:tblLook w:val="04A0" w:firstRow="1" w:lastRow="0" w:firstColumn="1" w:lastColumn="0" w:noHBand="0" w:noVBand="1"/>
@@ -2801,21 +2748,21 @@
                     <w:gridCol w:w="379"/>
                     <w:gridCol w:w="1331"/>
                     <w:gridCol w:w="568"/>
-                    <w:gridCol w:w="872"/>
-                    <w:gridCol w:w="204"/>
-                    <w:gridCol w:w="966"/>
+                    <w:gridCol w:w="1076"/>
+                    <w:gridCol w:w="66"/>
+                    <w:gridCol w:w="1080"/>
                     <w:gridCol w:w="236"/>
                     <w:gridCol w:w="934"/>
                     <w:gridCol w:w="142"/>
-                    <w:gridCol w:w="920"/>
-                    <w:gridCol w:w="156"/>
-                    <w:gridCol w:w="1149"/>
-                    <w:gridCol w:w="1323"/>
-                    <w:gridCol w:w="800"/>
-                    <w:gridCol w:w="730"/>
+                    <w:gridCol w:w="1028"/>
+                    <w:gridCol w:w="48"/>
+                    <w:gridCol w:w="1212"/>
+                    <w:gridCol w:w="1080"/>
+                    <w:gridCol w:w="980"/>
+                    <w:gridCol w:w="550"/>
                     <w:gridCol w:w="1350"/>
                     <w:gridCol w:w="1440"/>
-                    <w:gridCol w:w="118"/>
+                    <w:gridCol w:w="298"/>
                   </w:tblGrid>
                   <w:sdt>
                     <w:sdtPr>
@@ -2857,7 +2804,7 @@
                             <w:trPr>
                               <w:gridAfter w:val="1"/>
                               <w:cnfStyle w:val="100000000000" w:firstRow="1" w:lastRow="0" w:firstColumn="0" w:lastColumn="0" w:oddVBand="0" w:evenVBand="0" w:oddHBand="0" w:evenHBand="0" w:firstRowFirstColumn="0" w:firstRowLastColumn="0" w:lastRowFirstColumn="0" w:lastRowLastColumn="0"/>
-                              <w:wAfter w:w="118" w:type="dxa"/>
+                              <w:wAfter w:w="298" w:type="dxa"/>
                               <w:trHeight w:val="935"/>
                             </w:trPr>
                             <w:sdt>
@@ -3004,8 +2951,8 @@
                             </w:sdt>
                             <w:tc>
                               <w:tcPr>
-                                <w:tcW w:w="1440" w:type="dxa"/>
-                                <w:gridSpan w:val="2"/>
+                                <w:tcW w:w="1710" w:type="dxa"/>
+                                <w:gridSpan w:val="3"/>
                               </w:tcPr>
                               <w:p>
                                 <w:pPr>
@@ -3024,6 +2971,59 @@
                                     <w:szCs w:val="18"/>
                                   </w:rPr>
                                   <w:t>Project Name</w:t>
+                                </w:r>
+                              </w:p>
+                            </w:tc>
+                            <w:tc>
+                              <w:tcPr>
+                                <w:tcW w:w="1080" w:type="dxa"/>
+                              </w:tcPr>
+                              <w:p>
+                                <w:pPr>
+                                  <w:pStyle w:val="NoSpacing"/>
+                                  <w:cnfStyle w:val="100000000000" w:firstRow="1" w:lastRow="0" w:firstColumn="0" w:lastColumn="0" w:oddVBand="0" w:evenVBand="0" w:oddHBand="0" w:evenHBand="0" w:firstRowFirstColumn="0" w:firstRowLastColumn="0" w:lastRowFirstColumn="0" w:lastRowLastColumn="0"/>
+                                  <w:rPr>
+                                    <w:rFonts w:ascii="Segoe UI" w:hAnsi="Segoe UI" w:cs="Segoe UI"/>
+                                    <w:b w:val="0"/>
+                                    <w:bCs w:val="0"/>
+                                    <w:sz w:val="18"/>
+                                    <w:szCs w:val="18"/>
+                                  </w:rPr>
+                                </w:pPr>
+                                <w:r>
+                                  <w:rPr>
+                                    <w:rFonts w:ascii="Segoe UI" w:hAnsi="Segoe UI" w:cs="Segoe UI"/>
+                                    <w:sz w:val="18"/>
+                                    <w:szCs w:val="18"/>
+                                  </w:rPr>
+                                  <w:t xml:space="preserve">DN </w:t>
+                                </w:r>
+                              </w:p>
+                              <w:p>
+                                <w:pPr>
+                                  <w:pStyle w:val="NoSpacing"/>
+                                  <w:cnfStyle w:val="100000000000" w:firstRow="1" w:lastRow="0" w:firstColumn="0" w:lastColumn="0" w:oddVBand="0" w:evenVBand="0" w:oddHBand="0" w:evenHBand="0" w:firstRowFirstColumn="0" w:firstRowLastColumn="0" w:lastRowFirstColumn="0" w:lastRowLastColumn="0"/>
+                                  <w:rPr>
+                                    <w:rFonts w:ascii="Segoe UI" w:hAnsi="Segoe UI" w:cs="Segoe UI"/>
+                                    <w:sz w:val="18"/>
+                                    <w:szCs w:val="18"/>
+                                  </w:rPr>
+                                </w:pPr>
+                                <w:r>
+                                  <w:rPr>
+                                    <w:rFonts w:ascii="Segoe UI" w:hAnsi="Segoe UI" w:cs="Segoe UI"/>
+                                    <w:sz w:val="18"/>
+                                    <w:szCs w:val="18"/>
+                                  </w:rPr>
+                                  <w:t>Referenc</w:t>
+                                </w:r>
+                                <w:r>
+                                  <w:rPr>
+                                    <w:rFonts w:ascii="Segoe UI" w:hAnsi="Segoe UI" w:cs="Segoe UI"/>
+                                    <w:sz w:val="18"/>
+                                    <w:szCs w:val="18"/>
+                                  </w:rPr>
+                                  <w:t>e</w:t>
                                 </w:r>
                               </w:p>
                             </w:tc>
@@ -3048,7 +3048,7 @@
                                     <w:sz w:val="18"/>
                                     <w:szCs w:val="18"/>
                                   </w:rPr>
-                                  <w:t>Project Reference</w:t>
+                                  <w:t>Sales Person</w:t>
                                 </w:r>
                               </w:p>
                             </w:tc>
@@ -3067,46 +3067,19 @@
                                     <w:szCs w:val="18"/>
                                   </w:rPr>
                                 </w:pPr>
-                                <w:proofErr w:type="gramStart"/>
                                 <w:r>
                                   <w:rPr>
                                     <w:rFonts w:ascii="Segoe UI" w:hAnsi="Segoe UI" w:cs="Segoe UI"/>
                                     <w:sz w:val="18"/>
                                     <w:szCs w:val="18"/>
                                   </w:rPr>
-                                  <w:t>Sales Person</w:t>
-                                </w:r>
-                                <w:proofErr w:type="gramEnd"/>
-                              </w:p>
-                            </w:tc>
-                            <w:tc>
-                              <w:tcPr>
-                                <w:tcW w:w="1062" w:type="dxa"/>
-                                <w:gridSpan w:val="2"/>
-                              </w:tcPr>
-                              <w:p>
-                                <w:pPr>
-                                  <w:pStyle w:val="NoSpacing"/>
-                                  <w:cnfStyle w:val="100000000000" w:firstRow="1" w:lastRow="0" w:firstColumn="0" w:lastColumn="0" w:oddVBand="0" w:evenVBand="0" w:oddHBand="0" w:evenHBand="0" w:firstRowFirstColumn="0" w:firstRowLastColumn="0" w:lastRowFirstColumn="0" w:lastRowLastColumn="0"/>
-                                  <w:rPr>
-                                    <w:rFonts w:ascii="Segoe UI" w:hAnsi="Segoe UI" w:cs="Segoe UI"/>
-                                    <w:sz w:val="18"/>
-                                    <w:szCs w:val="18"/>
-                                  </w:rPr>
-                                </w:pPr>
-                                <w:r>
-                                  <w:rPr>
-                                    <w:rFonts w:ascii="Segoe UI" w:hAnsi="Segoe UI" w:cs="Segoe UI"/>
-                                    <w:sz w:val="18"/>
-                                    <w:szCs w:val="18"/>
-                                  </w:rPr>
-                                  <w:t>OPP. Code</w:t>
+                                  <w:t>LPO Reference</w:t>
                                 </w:r>
                               </w:p>
                             </w:tc>
                             <w:tc>
                               <w:tcPr>
-                                <w:tcW w:w="1305" w:type="dxa"/>
+                                <w:tcW w:w="1260" w:type="dxa"/>
                                 <w:gridSpan w:val="2"/>
                               </w:tcPr>
                               <w:p>
@@ -3131,7 +3104,7 @@
                             </w:tc>
                             <w:tc>
                               <w:tcPr>
-                                <w:tcW w:w="1323" w:type="dxa"/>
+                                <w:tcW w:w="1080" w:type="dxa"/>
                               </w:tcPr>
                               <w:p>
                                 <w:pPr>
@@ -3149,7 +3122,7 @@
                                     <w:sz w:val="18"/>
                                     <w:szCs w:val="18"/>
                                   </w:rPr>
-                                  <w:t>Narration</w:t>
+                                  <w:t>Sales Order No.</w:t>
                                 </w:r>
                               </w:p>
                             </w:tc>
@@ -3379,7 +3352,7 @@
                                     <w:trPr>
                                       <w:gridAfter w:val="1"/>
                                       <w:cnfStyle w:val="000000100000" w:firstRow="0" w:lastRow="0" w:firstColumn="0" w:lastColumn="0" w:oddVBand="0" w:evenVBand="0" w:oddHBand="1" w:evenHBand="0" w:firstRowFirstColumn="0" w:firstRowLastColumn="0" w:lastRowFirstColumn="0" w:lastRowLastColumn="0"/>
-                                      <w:wAfter w:w="118" w:type="dxa"/>
+                                      <w:wAfter w:w="298" w:type="dxa"/>
                                       <w:trHeight w:val="219"/>
                                     </w:trPr>
                                     <w:sdt>
@@ -3424,7 +3397,6 @@
                                                 <w:szCs w:val="18"/>
                                               </w:rPr>
                                             </w:pPr>
-                                            <w:proofErr w:type="spellStart"/>
                                             <w:r>
                                               <w:rPr>
                                                 <w:rFonts w:ascii="Segoe UI" w:hAnsi="Segoe UI" w:cs="Segoe UI"/>
@@ -3435,7 +3407,6 @@
                                               </w:rPr>
                                               <w:t>OverDueEntries</w:t>
                                             </w:r>
-                                            <w:proofErr w:type="spellEnd"/>
                                           </w:p>
                                         </w:tc>
                                       </w:sdtContent>
@@ -3509,7 +3480,6 @@
                                     <w:tc>
                                       <w:tcPr>
                                         <w:tcW w:w="1076" w:type="dxa"/>
-                                        <w:gridSpan w:val="2"/>
                                       </w:tcPr>
                                       <w:p>
                                         <w:pPr>
@@ -3527,7 +3497,7 @@
                                     <w:tc>
                                       <w:tcPr>
                                         <w:tcW w:w="10146" w:type="dxa"/>
-                                        <w:gridSpan w:val="12"/>
+                                        <w:gridSpan w:val="13"/>
                                       </w:tcPr>
                                       <w:p>
                                         <w:pPr>
@@ -3580,7 +3550,7 @@
                                           <w:tr>
                                             <w:trPr>
                                               <w:gridAfter w:val="1"/>
-                                              <w:wAfter w:w="118" w:type="dxa"/>
+                                              <w:wAfter w:w="298" w:type="dxa"/>
                                               <w:trHeight w:val="701"/>
                                             </w:trPr>
                                             <w:sdt>
@@ -3621,8 +3591,6 @@
                                                     <w:r>
                                                       <w:rPr>
                                                         <w:rFonts w:ascii="Segoe UI" w:hAnsi="Segoe UI" w:cs="Segoe UI"/>
-                                                        <w:b w:val="0"/>
-                                                        <w:bCs w:val="0"/>
                                                         <w:sz w:val="18"/>
                                                         <w:szCs w:val="18"/>
                                                       </w:rPr>
@@ -3742,8 +3710,8 @@
                                               <w:sdtContent>
                                                 <w:tc>
                                                   <w:tcPr>
-                                                    <w:tcW w:w="1440" w:type="dxa"/>
-                                                    <w:gridSpan w:val="2"/>
+                                                    <w:tcW w:w="1710" w:type="dxa"/>
+                                                    <w:gridSpan w:val="3"/>
                                                   </w:tcPr>
                                                   <w:p>
                                                     <w:pPr>
@@ -3787,8 +3755,7 @@
                                               <w:sdtContent>
                                                 <w:tc>
                                                   <w:tcPr>
-                                                    <w:tcW w:w="1170" w:type="dxa"/>
-                                                    <w:gridSpan w:val="2"/>
+                                                    <w:tcW w:w="1080" w:type="dxa"/>
                                                   </w:tcPr>
                                                   <w:p>
                                                     <w:pPr>
@@ -3877,7 +3844,7 @@
                                               <w:sdtContent>
                                                 <w:tc>
                                                   <w:tcPr>
-                                                    <w:tcW w:w="1062" w:type="dxa"/>
+                                                    <w:tcW w:w="1170" w:type="dxa"/>
                                                     <w:gridSpan w:val="2"/>
                                                   </w:tcPr>
                                                   <w:p>
@@ -3922,7 +3889,7 @@
                                               <w:sdtContent>
                                                 <w:tc>
                                                   <w:tcPr>
-                                                    <w:tcW w:w="1305" w:type="dxa"/>
+                                                    <w:tcW w:w="1260" w:type="dxa"/>
                                                     <w:gridSpan w:val="2"/>
                                                   </w:tcPr>
                                                   <w:p>
@@ -3954,20 +3921,20 @@
                                                   <w:sz w:val="18"/>
                                                   <w:szCs w:val="18"/>
                                                 </w:rPr>
-                                                <w:alias w:val="#Nav: /Customer/Integer/CurrencyLoop/OverdueVisible/CustLedgEntry2/Narration2"/>
+                                                <w:alias w:val="#Nav: /Customer/Integer/CurrencyLoop/OverdueVisible/CustLedgEntry2/SoNo2"/>
                                                 <w:tag w:val="#Nav: Standard Statement HL/50104"/>
-                                                <w:id w:val="72932243"/>
+                                                <w:id w:val="-1004745952"/>
                                                 <w:placeholder>
                                                   <w:docPart w:val="DefaultPlaceholder_-1854013440"/>
                                                 </w:placeholder>
-                                                <w:dataBinding w:prefixMappings="xmlns:ns0='urn:microsoft-dynamics-nav/reports/Standard Statement HL/50104/'" w:xpath="/ns0:NavWordReportXmlPart[1]/ns0:Customer[1]/ns0:Integer[1]/ns0:CurrencyLoop[1]/ns0:OverdueVisible[1]/ns0:CustLedgEntry2[1]/ns0:Narration2[1]" w:storeItemID="{3A2A0A4B-0EF1-4F85-A919-C89DBBF431F2}"/>
+                                                <w:dataBinding w:prefixMappings="xmlns:ns0='urn:microsoft-dynamics-nav/reports/Standard Statement HL/50104/'" w:xpath="/ns0:NavWordReportXmlPart[1]/ns0:Customer[1]/ns0:Integer[1]/ns0:CurrencyLoop[1]/ns0:OverdueVisible[1]/ns0:CustLedgEntry2[1]/ns0:SoNo2[1]" w:storeItemID="{3A2A0A4B-0EF1-4F85-A919-C89DBBF431F2}"/>
                                                 <w:text/>
                                               </w:sdtPr>
                                               <w:sdtEndPr/>
                                               <w:sdtContent>
                                                 <w:tc>
                                                   <w:tcPr>
-                                                    <w:tcW w:w="1323" w:type="dxa"/>
+                                                    <w:tcW w:w="1080" w:type="dxa"/>
                                                   </w:tcPr>
                                                   <w:p>
                                                     <w:pPr>
@@ -3985,7 +3952,7 @@
                                                         <w:sz w:val="18"/>
                                                         <w:szCs w:val="18"/>
                                                       </w:rPr>
-                                                      <w:t>Narration2</w:t>
+                                                      <w:t>SoNo2</w:t>
                                                     </w:r>
                                                   </w:p>
                                                 </w:tc>
@@ -4173,8 +4140,8 @@
                                     </w:tc>
                                     <w:tc>
                                       <w:tcPr>
-                                        <w:tcW w:w="1440" w:type="dxa"/>
-                                        <w:gridSpan w:val="2"/>
+                                        <w:tcW w:w="1710" w:type="dxa"/>
+                                        <w:gridSpan w:val="3"/>
                                       </w:tcPr>
                                       <w:p>
                                         <w:pPr>
@@ -4192,8 +4159,7 @@
                                     </w:tc>
                                     <w:tc>
                                       <w:tcPr>
-                                        <w:tcW w:w="1170" w:type="dxa"/>
-                                        <w:gridSpan w:val="2"/>
+                                        <w:tcW w:w="1080" w:type="dxa"/>
                                       </w:tcPr>
                                       <w:p>
                                         <w:pPr>
@@ -4397,7 +4363,6 @@
                                                 <w:szCs w:val="18"/>
                                               </w:rPr>
                                             </w:pPr>
-                                            <w:proofErr w:type="spellStart"/>
                                             <w:r>
                                               <w:rPr>
                                                 <w:rFonts w:ascii="Segoe UI" w:hAnsi="Segoe UI" w:cs="Segoe UI"/>
@@ -4407,7 +4372,6 @@
                                               </w:rPr>
                                               <w:t>OverdueBalance</w:t>
                                             </w:r>
-                                            <w:proofErr w:type="spellEnd"/>
                                           </w:p>
                                         </w:tc>
                                       </w:sdtContent>
@@ -4487,7 +4451,6 @@
                                   <w:szCs w:val="18"/>
                                 </w:rPr>
                               </w:pPr>
-                              <w:proofErr w:type="spellStart"/>
                               <w:r>
                                 <w:rPr>
                                   <w:rFonts w:ascii="Segoe UI" w:hAnsi="Segoe UI" w:cs="Segoe UI"/>
@@ -4496,7 +4459,6 @@
                                 </w:rPr>
                                 <w:t>AgingBandEndingDate</w:t>
                               </w:r>
-                              <w:proofErr w:type="spellEnd"/>
                             </w:p>
                           </w:sdtContent>
                         </w:sdt>
@@ -4942,7 +4904,6 @@
                                         <w:szCs w:val="18"/>
                                       </w:rPr>
                                     </w:pPr>
-                                    <w:proofErr w:type="spellStart"/>
                                     <w:r>
                                       <w:rPr>
                                         <w:rFonts w:ascii="Segoe UI" w:hAnsi="Segoe UI" w:cs="Segoe UI"/>
@@ -4951,7 +4912,6 @@
                                       </w:rPr>
                                       <w:t>beforeCaption</w:t>
                                     </w:r>
-                                    <w:proofErr w:type="spellEnd"/>
                                   </w:p>
                                 </w:tc>
                               </w:sdtContent>
@@ -5039,7 +4999,6 @@
                                         <w:szCs w:val="18"/>
                                       </w:rPr>
                                     </w:pPr>
-                                    <w:proofErr w:type="spellStart"/>
                                     <w:r>
                                       <w:rPr>
                                         <w:rFonts w:ascii="Segoe UI" w:hAnsi="Segoe UI" w:cs="Segoe UI"/>
@@ -5049,7 +5008,6 @@
                                       </w:rPr>
                                       <w:t>AgingBandCurrencyCode</w:t>
                                     </w:r>
-                                    <w:proofErr w:type="spellEnd"/>
                                   </w:p>
                                 </w:tc>
                               </w:sdtContent>
@@ -5293,8 +5251,6 @@
         </w:sdt>
       </w:sdtContent>
     </w:sdt>
-    <w:bookmarkStart w:id="0" w:name="_GoBack" w:displacedByCustomXml="prev"/>
-    <w:bookmarkEnd w:id="0" w:displacedByCustomXml="prev"/>
     <w:sectPr>
       <w:headerReference w:type="default" r:id="rId9"/>
       <w:type w:val="continuous"/>
@@ -5405,7 +5361,6 @@
           </w:sdtPr>
           <w:sdtEndPr/>
           <w:sdtContent>
-            <w:proofErr w:type="spellStart"/>
             <w:r>
               <w:rPr>
                 <w:rFonts w:ascii="Segoe UI" w:hAnsi="Segoe UI" w:cs="Segoe UI"/>
@@ -5415,7 +5370,6 @@
               </w:rPr>
               <w:t>StatementCaption</w:t>
             </w:r>
-            <w:proofErr w:type="spellEnd"/>
           </w:sdtContent>
         </w:sdt>
         <w:r>
@@ -6969,6 +6923,7 @@
     <w:rsid w:val="00486992"/>
     <w:rsid w:val="004869CB"/>
     <w:rsid w:val="00486F24"/>
+    <w:rsid w:val="004902E4"/>
     <w:rsid w:val="004C457B"/>
     <w:rsid w:val="004C6E35"/>
     <w:rsid w:val="004D5EB4"/>
@@ -7003,6 +6958,7 @@
     <w:rsid w:val="00851B88"/>
     <w:rsid w:val="008561D3"/>
     <w:rsid w:val="00857988"/>
+    <w:rsid w:val="00862CCE"/>
     <w:rsid w:val="008C226E"/>
     <w:rsid w:val="00911466"/>
     <w:rsid w:val="009334F6"/>
@@ -9292,6 +9248,8 @@
  
                          < S a l e s P e r s o n > S a l e s P e r s o n < / S a l e s P e r s o n >   
+                         < S o N o > S o N o < / S o N o > + 
                      < / D t l d C u s t L e d g E n t r i e s >   
                  < / C u s t L e d g E n t r y H d r > @@ -9361,6 +9319,8 @@
                          < R e m a i n A m t _ C u s t L e d g E n t r y 2 > R e m a i n A m t _ C u s t L e d g E n t r y 2 < / R e m a i n A m t _ C u s t L e d g E n t r y 2 >   
                          < S a l e s P e r s o n 2 > S a l e s P e r s o n 2 < / S a l e s P e r s o n 2 > + 
+                         < S o N o 2 > S o N o 2 < / S o N o 2 >   
                      < / C u s t L e d g E n t r y 2 >   
@@ -9454,7 +9414,7 @@
 </file>
 
 <file path=customXml/itemProps2.xml><?xml version="1.0" encoding="utf-8"?>
-<ds:datastoreItem xmlns:ds="http://schemas.openxmlformats.org/officeDocument/2006/customXml" ds:itemID="{675223D3-0219-4C87-AD3B-360B5CE6DDC9}">
+<ds:datastoreItem xmlns:ds="http://schemas.openxmlformats.org/officeDocument/2006/customXml" ds:itemID="{37E7D0BA-681C-4767-9065-8B24F0018871}">
   <ds:schemaRefs>
     <ds:schemaRef ds:uri="http://schemas.openxmlformats.org/officeDocument/2006/bibliography"/>
   </ds:schemaRefs>

</xml_diff>